<commit_message>
added fix to hw
</commit_message>
<xml_diff>
--- a/labs/lab9/GraphsHuffman.docx
+++ b/labs/lab9/GraphsHuffman.docx
@@ -213,14 +213,14 @@
         </w:tblCellMar>
       </w:tblPr>
       <w:tblGrid>
-        <w:gridCol w:w="1709"/>
-        <w:gridCol w:w="7650"/>
+        <w:gridCol w:w="1708"/>
+        <w:gridCol w:w="7651"/>
       </w:tblGrid>
       <w:tr>
         <w:trPr/>
         <w:tc>
           <w:tcPr>
-            <w:tcW w:w="1709" w:type="dxa"/>
+            <w:tcW w:w="1708" w:type="dxa"/>
             <w:tcBorders>
               <w:top w:val="single" w:sz="2" w:space="0" w:color="000000"/>
               <w:left w:val="single" w:sz="2" w:space="0" w:color="000000"/>
@@ -242,7 +242,7 @@
         </w:tc>
         <w:tc>
           <w:tcPr>
-            <w:tcW w:w="7650" w:type="dxa"/>
+            <w:tcW w:w="7651" w:type="dxa"/>
             <w:tcBorders>
               <w:top w:val="single" w:sz="2" w:space="0" w:color="000000"/>
               <w:left w:val="single" w:sz="2" w:space="0" w:color="000000"/>
@@ -268,7 +268,7 @@
         <w:trPr/>
         <w:tc>
           <w:tcPr>
-            <w:tcW w:w="1709" w:type="dxa"/>
+            <w:tcW w:w="1708" w:type="dxa"/>
             <w:tcBorders>
               <w:left w:val="single" w:sz="2" w:space="0" w:color="000000"/>
               <w:bottom w:val="single" w:sz="2" w:space="0" w:color="000000"/>
@@ -289,7 +289,7 @@
         </w:tc>
         <w:tc>
           <w:tcPr>
-            <w:tcW w:w="7650" w:type="dxa"/>
+            <w:tcW w:w="7651" w:type="dxa"/>
             <w:tcBorders>
               <w:left w:val="single" w:sz="2" w:space="0" w:color="000000"/>
               <w:bottom w:val="single" w:sz="2" w:space="0" w:color="000000"/>
@@ -314,7 +314,7 @@
         <w:trPr/>
         <w:tc>
           <w:tcPr>
-            <w:tcW w:w="1709" w:type="dxa"/>
+            <w:tcW w:w="1708" w:type="dxa"/>
             <w:tcBorders>
               <w:left w:val="single" w:sz="2" w:space="0" w:color="000000"/>
               <w:bottom w:val="single" w:sz="2" w:space="0" w:color="000000"/>
@@ -335,7 +335,7 @@
         </w:tc>
         <w:tc>
           <w:tcPr>
-            <w:tcW w:w="7650" w:type="dxa"/>
+            <w:tcW w:w="7651" w:type="dxa"/>
             <w:tcBorders>
               <w:left w:val="single" w:sz="2" w:space="0" w:color="000000"/>
               <w:bottom w:val="single" w:sz="2" w:space="0" w:color="000000"/>
@@ -360,7 +360,7 @@
         <w:trPr/>
         <w:tc>
           <w:tcPr>
-            <w:tcW w:w="1709" w:type="dxa"/>
+            <w:tcW w:w="1708" w:type="dxa"/>
             <w:tcBorders>
               <w:left w:val="single" w:sz="2" w:space="0" w:color="000000"/>
               <w:bottom w:val="single" w:sz="2" w:space="0" w:color="000000"/>
@@ -381,7 +381,7 @@
         </w:tc>
         <w:tc>
           <w:tcPr>
-            <w:tcW w:w="7650" w:type="dxa"/>
+            <w:tcW w:w="7651" w:type="dxa"/>
             <w:tcBorders>
               <w:left w:val="single" w:sz="2" w:space="0" w:color="000000"/>
               <w:bottom w:val="single" w:sz="2" w:space="0" w:color="000000"/>
@@ -406,7 +406,7 @@
         <w:trPr/>
         <w:tc>
           <w:tcPr>
-            <w:tcW w:w="1709" w:type="dxa"/>
+            <w:tcW w:w="1708" w:type="dxa"/>
             <w:tcBorders>
               <w:left w:val="single" w:sz="2" w:space="0" w:color="000000"/>
               <w:bottom w:val="single" w:sz="2" w:space="0" w:color="000000"/>
@@ -427,7 +427,7 @@
         </w:tc>
         <w:tc>
           <w:tcPr>
-            <w:tcW w:w="7650" w:type="dxa"/>
+            <w:tcW w:w="7651" w:type="dxa"/>
             <w:tcBorders>
               <w:left w:val="single" w:sz="2" w:space="0" w:color="000000"/>
               <w:bottom w:val="single" w:sz="2" w:space="0" w:color="000000"/>
@@ -452,7 +452,7 @@
         <w:trPr/>
         <w:tc>
           <w:tcPr>
-            <w:tcW w:w="1709" w:type="dxa"/>
+            <w:tcW w:w="1708" w:type="dxa"/>
             <w:tcBorders>
               <w:left w:val="single" w:sz="2" w:space="0" w:color="000000"/>
               <w:bottom w:val="single" w:sz="2" w:space="0" w:color="000000"/>
@@ -473,7 +473,7 @@
         </w:tc>
         <w:tc>
           <w:tcPr>
-            <w:tcW w:w="7650" w:type="dxa"/>
+            <w:tcW w:w="7651" w:type="dxa"/>
             <w:tcBorders>
               <w:left w:val="single" w:sz="2" w:space="0" w:color="000000"/>
               <w:bottom w:val="single" w:sz="2" w:space="0" w:color="000000"/>
@@ -535,78 +535,9 @@
       <w:r>
         <w:rPr>
           <w:rFonts w:cs="Courier New"/>
-        </w:rPr>
-        <w:t>A</w:t>
-      </w:r>
-      <w:r>
-        <w:rPr>
-          <w:rFonts w:cs="Courier New"/>
           <w:u w:val="single"/>
         </w:rPr>
-        <w:t>-</w:t>
-      </w:r>
-      <w:r>
-        <w:rPr>
-          <w:rFonts w:cs="Courier New"/>
-          <w:u w:val="single"/>
-        </w:rPr>
-        <w:t>B</w:t>
-      </w:r>
-      <w:r>
-        <w:rPr>
-          <w:rFonts w:cs="Courier New"/>
-          <w:u w:val="single"/>
-        </w:rPr>
-        <w:t xml:space="preserve">, </w:t>
-      </w:r>
-      <w:r>
-        <w:rPr>
-          <w:rFonts w:cs="Courier New"/>
-          <w:u w:val="single"/>
-        </w:rPr>
-        <w:t>B</w:t>
-      </w:r>
-      <w:r>
-        <w:rPr>
-          <w:rFonts w:cs="Courier New"/>
-          <w:u w:val="single"/>
-        </w:rPr>
-        <w:t>-</w:t>
-      </w:r>
-      <w:r>
-        <w:rPr>
-          <w:rFonts w:cs="Courier New"/>
-          <w:u w:val="single"/>
-        </w:rPr>
-        <w:t>C</w:t>
-      </w:r>
-      <w:r>
-        <w:rPr>
-          <w:rFonts w:cs="Courier New"/>
-          <w:u w:val="single"/>
-        </w:rPr>
-        <w:t xml:space="preserve">, </w:t>
-      </w:r>
-      <w:r>
-        <w:rPr>
-          <w:rFonts w:cs="Courier New"/>
-          <w:u w:val="single"/>
-        </w:rPr>
-        <w:t>B-D</w:t>
-      </w:r>
-      <w:r>
-        <w:rPr>
-          <w:rFonts w:cs="Courier New"/>
-          <w:u w:val="single"/>
-        </w:rPr>
-        <w:t xml:space="preserve">, </w:t>
-      </w:r>
-      <w:r>
-        <w:rPr>
-          <w:rFonts w:cs="Courier New"/>
-          <w:u w:val="single"/>
-        </w:rPr>
-        <w:t>D-E</w:t>
+        <w:t>A-B, B-C, B-D, D-E</w:t>
       </w:r>
       <w:r>
         <w:rPr>
@@ -624,25 +555,7 @@
         <w:rPr>
           <w:rFonts w:cs="Courier New"/>
         </w:rPr>
-        <w:t>2+</w:t>
-      </w:r>
-      <w:r>
-        <w:rPr>
-          <w:rFonts w:cs="Courier New"/>
-        </w:rPr>
-        <w:t>3</w:t>
-      </w:r>
-      <w:r>
-        <w:rPr>
-          <w:rFonts w:cs="Courier New"/>
-        </w:rPr>
-        <w:t xml:space="preserve">+1+5 = </w:t>
-      </w:r>
-      <w:r>
-        <w:rPr>
-          <w:rFonts w:cs="Courier New"/>
-        </w:rPr>
-        <w:t>11</w:t>
+        <w:t>2+3+1+5 = 11</w:t>
       </w:r>
     </w:p>
     <w:p>
@@ -1113,8 +1026,8 @@
         <w:tblLook w:val="04a0" w:noVBand="1" w:noHBand="0" w:lastColumn="0" w:firstColumn="1" w:lastRow="0" w:firstRow="1"/>
       </w:tblPr>
       <w:tblGrid>
-        <w:gridCol w:w="1636"/>
-        <w:gridCol w:w="7939"/>
+        <w:gridCol w:w="1635"/>
+        <w:gridCol w:w="7940"/>
       </w:tblGrid>
       <w:tr>
         <w:trPr>
@@ -1122,7 +1035,7 @@
         </w:trPr>
         <w:tc>
           <w:tcPr>
-            <w:tcW w:w="1636" w:type="dxa"/>
+            <w:tcW w:w="1635" w:type="dxa"/>
             <w:tcBorders/>
             <w:shd w:fill="auto" w:val="clear"/>
             <w:vAlign w:val="center"/>
@@ -1149,7 +1062,7 @@
         </w:tc>
         <w:tc>
           <w:tcPr>
-            <w:tcW w:w="7939" w:type="dxa"/>
+            <w:tcW w:w="7940" w:type="dxa"/>
             <w:tcBorders/>
             <w:shd w:fill="auto" w:val="clear"/>
             <w:vAlign w:val="center"/>
@@ -1181,7 +1094,7 @@
         </w:trPr>
         <w:tc>
           <w:tcPr>
-            <w:tcW w:w="1636" w:type="dxa"/>
+            <w:tcW w:w="1635" w:type="dxa"/>
             <w:tcBorders/>
             <w:shd w:fill="auto" w:val="clear"/>
           </w:tcPr>
@@ -1201,7 +1114,7 @@
         </w:tc>
         <w:tc>
           <w:tcPr>
-            <w:tcW w:w="7939" w:type="dxa"/>
+            <w:tcW w:w="7940" w:type="dxa"/>
             <w:tcBorders/>
             <w:shd w:fill="auto" w:val="clear"/>
           </w:tcPr>
@@ -1235,7 +1148,7 @@
         </w:trPr>
         <w:tc>
           <w:tcPr>
-            <w:tcW w:w="1636" w:type="dxa"/>
+            <w:tcW w:w="1635" w:type="dxa"/>
             <w:tcBorders/>
             <w:shd w:fill="auto" w:val="clear"/>
           </w:tcPr>
@@ -1255,7 +1168,7 @@
         </w:tc>
         <w:tc>
           <w:tcPr>
-            <w:tcW w:w="7939" w:type="dxa"/>
+            <w:tcW w:w="7940" w:type="dxa"/>
             <w:tcBorders/>
             <w:shd w:fill="auto" w:val="clear"/>
           </w:tcPr>
@@ -1289,7 +1202,7 @@
         </w:trPr>
         <w:tc>
           <w:tcPr>
-            <w:tcW w:w="1636" w:type="dxa"/>
+            <w:tcW w:w="1635" w:type="dxa"/>
             <w:tcBorders/>
             <w:shd w:fill="auto" w:val="clear"/>
           </w:tcPr>
@@ -1309,7 +1222,7 @@
         </w:tc>
         <w:tc>
           <w:tcPr>
-            <w:tcW w:w="7939" w:type="dxa"/>
+            <w:tcW w:w="7940" w:type="dxa"/>
             <w:tcBorders/>
             <w:shd w:fill="auto" w:val="clear"/>
           </w:tcPr>
@@ -1336,7 +1249,7 @@
         </w:trPr>
         <w:tc>
           <w:tcPr>
-            <w:tcW w:w="1636" w:type="dxa"/>
+            <w:tcW w:w="1635" w:type="dxa"/>
             <w:tcBorders/>
             <w:shd w:fill="auto" w:val="clear"/>
           </w:tcPr>
@@ -1358,7 +1271,7 @@
         </w:tc>
         <w:tc>
           <w:tcPr>
-            <w:tcW w:w="7939" w:type="dxa"/>
+            <w:tcW w:w="7940" w:type="dxa"/>
             <w:tcBorders/>
             <w:shd w:fill="auto" w:val="clear"/>
           </w:tcPr>
@@ -1385,7 +1298,7 @@
         </w:trPr>
         <w:tc>
           <w:tcPr>
-            <w:tcW w:w="1636" w:type="dxa"/>
+            <w:tcW w:w="1635" w:type="dxa"/>
             <w:tcBorders/>
             <w:shd w:fill="auto" w:val="clear"/>
           </w:tcPr>
@@ -1407,7 +1320,7 @@
         </w:tc>
         <w:tc>
           <w:tcPr>
-            <w:tcW w:w="7939" w:type="dxa"/>
+            <w:tcW w:w="7940" w:type="dxa"/>
             <w:tcBorders/>
             <w:shd w:fill="auto" w:val="clear"/>
           </w:tcPr>
@@ -1415,15 +1328,37 @@
             <w:pPr>
               <w:pStyle w:val="Normal"/>
               <w:spacing w:lineRule="auto" w:line="240" w:before="0" w:after="0"/>
-              <w:rPr>
-                <w:rFonts w:cs="Courier New"/>
-              </w:rPr>
-            </w:pPr>
-            <w:r>
-              <w:rPr>
-                <w:rFonts w:cs="Courier New"/>
-              </w:rPr>
-              <w:t>d(b, 8), f(e, 2+5)</w:t>
+              <w:rPr/>
+            </w:pPr>
+            <w:r>
+              <w:rPr>
+                <w:rFonts w:cs="Courier New"/>
+              </w:rPr>
+              <w:t>d(</w:t>
+            </w:r>
+            <w:r>
+              <w:rPr>
+                <w:rFonts w:cs="Courier New"/>
+              </w:rPr>
+              <w:t>e</w:t>
+            </w:r>
+            <w:r>
+              <w:rPr>
+                <w:rFonts w:cs="Courier New"/>
+              </w:rPr>
+              <w:t xml:space="preserve">, </w:t>
+            </w:r>
+            <w:r>
+              <w:rPr>
+                <w:rFonts w:cs="Courier New"/>
+              </w:rPr>
+              <w:t>2 + 5</w:t>
+            </w:r>
+            <w:r>
+              <w:rPr>
+                <w:rFonts w:cs="Courier New"/>
+              </w:rPr>
+              <w:t>), f(e, 2+5)</w:t>
             </w:r>
           </w:p>
         </w:tc>
@@ -1434,7 +1369,7 @@
         </w:trPr>
         <w:tc>
           <w:tcPr>
-            <w:tcW w:w="1636" w:type="dxa"/>
+            <w:tcW w:w="1635" w:type="dxa"/>
             <w:tcBorders/>
             <w:shd w:fill="auto" w:val="clear"/>
           </w:tcPr>
@@ -1442,21 +1377,25 @@
             <w:pPr>
               <w:pStyle w:val="Normal"/>
               <w:spacing w:lineRule="auto" w:line="240" w:before="0" w:after="0"/>
-              <w:rPr>
-                <w:rFonts w:cs="Courier New"/>
-              </w:rPr>
-            </w:pPr>
-            <w:r>
-              <w:rPr>
-                <w:rFonts w:cs="Courier New"/>
-              </w:rPr>
-              <w:t>f(e, 7)</w:t>
-            </w:r>
-          </w:p>
-        </w:tc>
-        <w:tc>
-          <w:tcPr>
-            <w:tcW w:w="7939" w:type="dxa"/>
+              <w:rPr/>
+            </w:pPr>
+            <w:r>
+              <w:rPr>
+                <w:rFonts w:cs="Courier New"/>
+              </w:rPr>
+              <w:t>d</w:t>
+            </w:r>
+            <w:r>
+              <w:rPr>
+                <w:rFonts w:cs="Courier New"/>
+              </w:rPr>
+              <w:t>(e, 7)</w:t>
+            </w:r>
+          </w:p>
+        </w:tc>
+        <w:tc>
+          <w:tcPr>
+            <w:tcW w:w="7940" w:type="dxa"/>
             <w:tcBorders/>
             <w:shd w:fill="auto" w:val="clear"/>
           </w:tcPr>
@@ -1464,15 +1403,43 @@
             <w:pPr>
               <w:pStyle w:val="Normal"/>
               <w:spacing w:lineRule="auto" w:line="240" w:before="0" w:after="0"/>
-              <w:rPr>
-                <w:rFonts w:cs="Courier New"/>
-              </w:rPr>
-            </w:pPr>
-            <w:r>
-              <w:rPr>
-                <w:rFonts w:cs="Courier New"/>
-              </w:rPr>
-              <w:t>d(b, 8)</w:t>
+              <w:rPr/>
+            </w:pPr>
+            <w:r>
+              <w:rPr>
+                <w:rFonts w:cs="Courier New"/>
+              </w:rPr>
+              <w:t>f</w:t>
+            </w:r>
+            <w:r>
+              <w:rPr>
+                <w:rFonts w:cs="Courier New"/>
+              </w:rPr>
+              <w:t>(</w:t>
+            </w:r>
+            <w:r>
+              <w:rPr>
+                <w:rFonts w:cs="Courier New"/>
+              </w:rPr>
+              <w:t>e</w:t>
+            </w:r>
+            <w:r>
+              <w:rPr>
+                <w:rFonts w:cs="Courier New"/>
+              </w:rPr>
+              <w:t xml:space="preserve">, </w:t>
+            </w:r>
+            <w:r>
+              <w:rPr>
+                <w:rFonts w:cs="Courier New"/>
+              </w:rPr>
+              <w:t>7</w:t>
+            </w:r>
+            <w:r>
+              <w:rPr>
+                <w:rFonts w:cs="Courier New"/>
+              </w:rPr>
+              <w:t>)</w:t>
             </w:r>
           </w:p>
         </w:tc>
@@ -1483,7 +1450,7 @@
         </w:trPr>
         <w:tc>
           <w:tcPr>
-            <w:tcW w:w="1636" w:type="dxa"/>
+            <w:tcW w:w="1635" w:type="dxa"/>
             <w:tcBorders/>
             <w:shd w:fill="auto" w:val="clear"/>
           </w:tcPr>
@@ -1491,21 +1458,49 @@
             <w:pPr>
               <w:pStyle w:val="Normal"/>
               <w:spacing w:lineRule="auto" w:line="240" w:before="0" w:after="0"/>
-              <w:rPr>
-                <w:rFonts w:cs="Courier New"/>
-              </w:rPr>
-            </w:pPr>
-            <w:r>
-              <w:rPr>
-                <w:rFonts w:cs="Courier New"/>
-              </w:rPr>
-              <w:t>d(b, 8)</w:t>
-            </w:r>
-          </w:p>
-        </w:tc>
-        <w:tc>
-          <w:tcPr>
-            <w:tcW w:w="7939" w:type="dxa"/>
+              <w:rPr/>
+            </w:pPr>
+            <w:r>
+              <w:rPr>
+                <w:rFonts w:cs="Courier New"/>
+              </w:rPr>
+              <w:t>f</w:t>
+            </w:r>
+            <w:r>
+              <w:rPr>
+                <w:rFonts w:cs="Courier New"/>
+              </w:rPr>
+              <w:t>(</w:t>
+            </w:r>
+            <w:r>
+              <w:rPr>
+                <w:rFonts w:cs="Courier New"/>
+              </w:rPr>
+              <w:t>e</w:t>
+            </w:r>
+            <w:r>
+              <w:rPr>
+                <w:rFonts w:cs="Courier New"/>
+              </w:rPr>
+              <w:t xml:space="preserve">, </w:t>
+            </w:r>
+            <w:r>
+              <w:rPr>
+                <w:rFonts w:cs="Courier New"/>
+              </w:rPr>
+              <w:t>7</w:t>
+            </w:r>
+            <w:r>
+              <w:rPr>
+                <w:rFonts w:cs="Courier New"/>
+              </w:rPr>
+              <w:t>)</w:t>
+            </w:r>
+          </w:p>
+        </w:tc>
+        <w:tc>
+          <w:tcPr>
+            <w:tcW w:w="7940" w:type="dxa"/>
             <w:tcBorders/>
             <w:shd w:fill="auto" w:val="clear"/>
           </w:tcPr>
@@ -1544,21 +1539,7 @@
           <w:rFonts w:cs="Courier New"/>
           <w:u w:val="single"/>
         </w:rPr>
-        <w:t>_____</w:t>
-      </w:r>
-      <w:r>
-        <w:rPr>
-          <w:rFonts w:cs="Courier New"/>
-          <w:u w:val="single"/>
-        </w:rPr>
-        <w:t>A → B → C → E → F</w:t>
-      </w:r>
-      <w:r>
-        <w:rPr>
-          <w:rFonts w:cs="Courier New"/>
-          <w:u w:val="single"/>
-        </w:rPr>
-        <w:t>________</w:t>
+        <w:t>_____A → B → C → E → F________</w:t>
       </w:r>
     </w:p>
     <w:p>
@@ -1668,18 +1649,18 @@
         <w:tblLook w:val="04a0" w:noVBand="1" w:noHBand="0" w:lastColumn="0" w:firstColumn="1" w:lastRow="0" w:firstRow="1"/>
       </w:tblPr>
       <w:tblGrid>
-        <w:gridCol w:w="1604"/>
+        <w:gridCol w:w="1603"/>
         <w:gridCol w:w="686"/>
         <w:gridCol w:w="687"/>
         <w:gridCol w:w="687"/>
         <w:gridCol w:w="687"/>
-        <w:gridCol w:w="688"/>
+        <w:gridCol w:w="689"/>
       </w:tblGrid>
       <w:tr>
         <w:trPr/>
         <w:tc>
           <w:tcPr>
-            <w:tcW w:w="1604" w:type="dxa"/>
+            <w:tcW w:w="1603" w:type="dxa"/>
             <w:tcBorders/>
             <w:shd w:fill="auto" w:val="clear"/>
           </w:tcPr>
@@ -1796,7 +1777,7 @@
         </w:tc>
         <w:tc>
           <w:tcPr>
-            <w:tcW w:w="688" w:type="dxa"/>
+            <w:tcW w:w="689" w:type="dxa"/>
             <w:tcBorders/>
             <w:shd w:fill="auto" w:val="clear"/>
           </w:tcPr>
@@ -1822,7 +1803,7 @@
         <w:trPr/>
         <w:tc>
           <w:tcPr>
-            <w:tcW w:w="1604" w:type="dxa"/>
+            <w:tcW w:w="1603" w:type="dxa"/>
             <w:tcBorders/>
             <w:shd w:fill="auto" w:val="clear"/>
           </w:tcPr>
@@ -1939,7 +1920,7 @@
         </w:tc>
         <w:tc>
           <w:tcPr>
-            <w:tcW w:w="688" w:type="dxa"/>
+            <w:tcW w:w="689" w:type="dxa"/>
             <w:tcBorders/>
             <w:shd w:fill="auto" w:val="clear"/>
           </w:tcPr>

</xml_diff>